<commit_message>
Alle data met goede volgorde en goede structuur gezet
</commit_message>
<xml_diff>
--- a/TransferTool/Technisch ontwerp Transfertool.docx
+++ b/TransferTool/Technisch ontwerp Transfertool.docx
@@ -266,7 +266,7 @@
                   </wp:anchor>
                 </w:drawing>
               </mc:Choice>
-              <mc:Fallback xmlns:arto="http://schemas.microsoft.com/office/word/2006/arto" xmlns:a14="http://schemas.microsoft.com/office/drawing/2010/main" xmlns:pic="http://schemas.openxmlformats.org/drawingml/2006/picture" xmlns:a="http://schemas.openxmlformats.org/drawingml/2006/main">
+              <mc:Fallback xmlns:a="http://schemas.openxmlformats.org/drawingml/2006/main" xmlns:pic="http://schemas.openxmlformats.org/drawingml/2006/picture" xmlns:a14="http://schemas.microsoft.com/office/drawing/2010/main" xmlns:arto="http://schemas.microsoft.com/office/word/2006/arto">
                 <w:pict w14:anchorId="32F2092C">
                   <v:group id="Groep 149" style="position:absolute;margin-left:0;margin-top:0;width:8in;height:95.7pt;z-index:251660288;mso-width-percent:941;mso-height-percent:121;mso-top-percent:23;mso-position-horizontal:center;mso-position-horizontal-relative:page;mso-position-vertical-relative:page;mso-width-percent:941;mso-height-percent:121;mso-top-percent:23" coordsize="73152,12161" coordorigin="" o:spid="_x0000_s1026" w14:anchorId="74BC0FA8" o:gfxdata="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">
                     <v:shape id="Rechthoek 51" style="position:absolute;width:73152;height:11303;visibility:visible;mso-wrap-style:square;v-text-anchor:middle" coordsize="7312660,1129665" o:spid="_x0000_s1027" fillcolor="#4472c4 [3204]" stroked="f" strokeweight="1pt" path="m,l7312660,r,1129665l3619500,733425,,1091565,,xe" o:gfxdata="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">
@@ -1545,11 +1545,9 @@
                 <w:rFonts w:ascii="Calibri" w:eastAsia="Calibri" w:hAnsi="Calibri" w:cs="Calibri"/>
               </w:rPr>
             </w:pPr>
-            <w:proofErr w:type="gramStart"/>
             <w:r>
               <w:t>https://visualstudio.microsoft.com/vs/community/</w:t>
             </w:r>
-            <w:proofErr w:type="gramEnd"/>
           </w:p>
         </w:tc>
       </w:tr>
@@ -1755,12 +1753,10 @@
               <w:pStyle w:val="Geenafstand"/>
             </w:pPr>
             <w:proofErr w:type="spellStart"/>
-            <w:proofErr w:type="gramStart"/>
             <w:r>
               <w:t>webversie</w:t>
             </w:r>
             <w:proofErr w:type="spellEnd"/>
-            <w:proofErr w:type="gramEnd"/>
           </w:p>
         </w:tc>
         <w:tc>
@@ -1872,6 +1868,171 @@
       </w:r>
       <w:r>
         <w:t xml:space="preserve"> </w:t>
+      </w:r>
+    </w:p>
+    <w:p>
+      <w:pPr>
+        <w:pStyle w:val="Geenafstand"/>
+      </w:pPr>
+    </w:p>
+    <w:p>
+      <w:pPr>
+        <w:pStyle w:val="Kop2"/>
+      </w:pPr>
+      <w:r>
+        <w:t>C# class:</w:t>
+      </w:r>
+    </w:p>
+    <w:p>
+      <w:pPr>
+        <w:pStyle w:val="Geenafstand"/>
+      </w:pPr>
+      <w:r>
+        <w:t>Om de tool automatisch</w:t>
+      </w:r>
+      <w:r>
+        <w:t xml:space="preserve"> te laten gaan</w:t>
+      </w:r>
+      <w:r>
+        <w:t xml:space="preserve">, gebruik ik de C# class </w:t>
+      </w:r>
+      <w:proofErr w:type="spellStart"/>
+      <w:r>
+        <w:t>Filesystemwatcher</w:t>
+      </w:r>
+      <w:proofErr w:type="spellEnd"/>
+      <w:r>
+        <w:t xml:space="preserve">. </w:t>
+      </w:r>
+      <w:r>
+        <w:t>Door deze class te gebruiken wordt er een actie gedaan als er wijziging</w:t>
+      </w:r>
+      <w:r>
+        <w:t>en</w:t>
+      </w:r>
+      <w:r>
+        <w:t xml:space="preserve"> in een map </w:t>
+      </w:r>
+      <w:r>
+        <w:t xml:space="preserve">worden aangebracht. De actie houdt in dat mijn tool alle nieuwe </w:t>
+      </w:r>
+      <w:proofErr w:type="spellStart"/>
+      <w:r>
+        <w:t>PDF-bestanden</w:t>
+      </w:r>
+      <w:proofErr w:type="spellEnd"/>
+      <w:r>
+        <w:t xml:space="preserve"> gaan uitlezen en omzetten naar </w:t>
+      </w:r>
+      <w:proofErr w:type="spellStart"/>
+      <w:r>
+        <w:t>ProdistXML</w:t>
+      </w:r>
+      <w:proofErr w:type="spellEnd"/>
+      <w:r>
+        <w:t xml:space="preserve">-bestand. </w:t>
+      </w:r>
+    </w:p>
+    <w:p>
+      <w:pPr>
+        <w:pStyle w:val="Geenafstand"/>
+      </w:pPr>
+    </w:p>
+    <w:p>
+      <w:pPr>
+        <w:pStyle w:val="Geenafstand"/>
+      </w:pPr>
+      <w:r>
+        <w:t xml:space="preserve">Om de </w:t>
+      </w:r>
+      <w:proofErr w:type="spellStart"/>
+      <w:r>
+        <w:t>XML-bestand</w:t>
+      </w:r>
+      <w:proofErr w:type="spellEnd"/>
+      <w:r>
+        <w:t xml:space="preserve"> te schrijven gebruik ik </w:t>
+      </w:r>
+      <w:r>
+        <w:t xml:space="preserve">de </w:t>
+      </w:r>
+      <w:r>
+        <w:t xml:space="preserve">class </w:t>
+      </w:r>
+      <w:proofErr w:type="spellStart"/>
+      <w:r>
+        <w:t>XmlW</w:t>
+      </w:r>
+      <w:r>
+        <w:t>riter</w:t>
+      </w:r>
+      <w:proofErr w:type="spellEnd"/>
+      <w:r>
+        <w:t xml:space="preserve">, </w:t>
+      </w:r>
+      <w:r>
+        <w:t xml:space="preserve">de structuur </w:t>
+      </w:r>
+      <w:r>
+        <w:t xml:space="preserve">van het </w:t>
+      </w:r>
+      <w:proofErr w:type="spellStart"/>
+      <w:r>
+        <w:t>XML-bestand</w:t>
+      </w:r>
+      <w:proofErr w:type="spellEnd"/>
+      <w:r>
+        <w:t xml:space="preserve"> </w:t>
+      </w:r>
+      <w:r>
+        <w:t>wordt van tevoren vastgelegd</w:t>
+      </w:r>
+      <w:r>
+        <w:t xml:space="preserve">. </w:t>
+      </w:r>
+      <w:proofErr w:type="spellStart"/>
+      <w:r>
+        <w:t>XML-bestanden</w:t>
+      </w:r>
+      <w:proofErr w:type="spellEnd"/>
+      <w:r>
+        <w:t xml:space="preserve"> lijken op HTML, alleen ze zijn toch anders. </w:t>
+      </w:r>
+      <w:r>
+        <w:t xml:space="preserve">Het doel van </w:t>
+      </w:r>
+      <w:r>
+        <w:t xml:space="preserve">HTML  </w:t>
+      </w:r>
+      <w:r>
+        <w:t xml:space="preserve">is het </w:t>
+      </w:r>
+      <w:r>
+        <w:t xml:space="preserve">presenteert en </w:t>
+      </w:r>
+      <w:r>
+        <w:t xml:space="preserve">weergeven van gegevens . </w:t>
+      </w:r>
+      <w:r>
+        <w:t xml:space="preserve">XML </w:t>
+      </w:r>
+      <w:r>
+        <w:t xml:space="preserve">slaat gegevens op en transporteert deze. </w:t>
+      </w:r>
+      <w:r>
+        <w:t xml:space="preserve">HTML heeft zijn eigen gedefinieerde tags&lt;p&gt;&lt;/p&gt;, </w:t>
+      </w:r>
+      <w:r>
+        <w:t xml:space="preserve">en ontwikkelaars kunnen zelf hun eigen tags in XML maken en </w:t>
+      </w:r>
+      <w:r>
+        <w:t>definiëren</w:t>
+      </w:r>
+      <w:r>
+        <w:t>&lt;test&gt;&lt;/test&gt;</w:t>
+      </w:r>
+      <w:r>
+        <w:t xml:space="preserve">. </w:t>
       </w:r>
       <w:r>
         <w:br w:type="page"/>
@@ -8128,6 +8289,19 @@
 </file>
 
 <file path=customXml/item2.xml><?xml version="1.0" encoding="utf-8"?>
+<?mso-contentType ?>
+<FormTemplates xmlns="http://schemas.microsoft.com/sharepoint/v3/contenttype/forms">
+  <Display>DocumentLibraryForm</Display>
+  <Edit>DocumentLibraryForm</Edit>
+  <New>DocumentLibraryForm</New>
+</FormTemplates>
+</file>
+
+<file path=customXml/item3.xml><?xml version="1.0" encoding="utf-8"?>
+<b:Sources xmlns:b="http://schemas.openxmlformats.org/officeDocument/2006/bibliography" xmlns="http://schemas.openxmlformats.org/officeDocument/2006/bibliography" SelectedStyle="\APASixthEditionOfficeOnline.xsl" StyleName="APA" Version="6"/>
+</file>
+
+<file path=customXml/item4.xml><?xml version="1.0" encoding="utf-8"?>
 <ct:contentTypeSchema xmlns:ct="http://schemas.microsoft.com/office/2006/metadata/contentType" xmlns:ma="http://schemas.microsoft.com/office/2006/metadata/properties/metaAttributes" ct:_="" ma:_="" ma:contentTypeName="Document" ma:contentTypeID="0x010100CDE361D84C85484287617C0DB8347576" ma:contentTypeVersion="3" ma:contentTypeDescription="Een nieuw document maken." ma:contentTypeScope="" ma:versionID="b7c4fa0d6994ac65d4f51f1af13041d2">
   <xsd:schema xmlns:xsd="http://www.w3.org/2001/XMLSchema" xmlns:xs="http://www.w3.org/2001/XMLSchema" xmlns:p="http://schemas.microsoft.com/office/2006/metadata/properties" xmlns:ns2="14995cf6-eefc-440c-8f96-f984bbef0c2a" targetNamespace="http://schemas.microsoft.com/office/2006/metadata/properties" ma:root="true" ma:fieldsID="6aabd768009709e88fedeeef2b931ee6" ns2:_="">
     <xsd:import namespace="14995cf6-eefc-440c-8f96-f984bbef0c2a"/>
@@ -8265,19 +8439,6 @@
 </ct:contentTypeSchema>
 </file>
 
-<file path=customXml/item3.xml><?xml version="1.0" encoding="utf-8"?>
-<b:Sources xmlns:b="http://schemas.openxmlformats.org/officeDocument/2006/bibliography" xmlns="http://schemas.openxmlformats.org/officeDocument/2006/bibliography" SelectedStyle="\APASixthEditionOfficeOnline.xsl" StyleName="APA" Version="6"/>
-</file>
-
-<file path=customXml/item4.xml><?xml version="1.0" encoding="utf-8"?>
-<?mso-contentType ?>
-<FormTemplates xmlns="http://schemas.microsoft.com/sharepoint/v3/contenttype/forms">
-  <Display>DocumentLibraryForm</Display>
-  <Edit>DocumentLibraryForm</Edit>
-  <New>DocumentLibraryForm</New>
-</FormTemplates>
-</file>
-
 <file path=customXml/itemProps1.xml><?xml version="1.0" encoding="utf-8"?>
 <ds:datastoreItem xmlns:ds="http://schemas.openxmlformats.org/officeDocument/2006/customXml" ds:itemID="{B84CF166-3C96-4F74-8D51-951AB351D85B}">
   <ds:schemaRefs>
@@ -8288,6 +8449,22 @@
 </file>
 
 <file path=customXml/itemProps2.xml><?xml version="1.0" encoding="utf-8"?>
+<ds:datastoreItem xmlns:ds="http://schemas.openxmlformats.org/officeDocument/2006/customXml" ds:itemID="{DBFC4286-15F2-4880-B194-D24FCF056643}">
+  <ds:schemaRefs>
+    <ds:schemaRef ds:uri="http://schemas.microsoft.com/sharepoint/v3/contenttype/forms"/>
+  </ds:schemaRefs>
+</ds:datastoreItem>
+</file>
+
+<file path=customXml/itemProps3.xml><?xml version="1.0" encoding="utf-8"?>
+<ds:datastoreItem xmlns:ds="http://schemas.openxmlformats.org/officeDocument/2006/customXml" ds:itemID="{C2468AB0-D4DD-490F-805C-562EE72AACC3}">
+  <ds:schemaRefs>
+    <ds:schemaRef ds:uri="http://schemas.openxmlformats.org/officeDocument/2006/bibliography"/>
+  </ds:schemaRefs>
+</ds:datastoreItem>
+</file>
+
+<file path=customXml/itemProps4.xml><?xml version="1.0" encoding="utf-8"?>
 <ds:datastoreItem xmlns:ds="http://schemas.openxmlformats.org/officeDocument/2006/customXml" ds:itemID="{62820CBF-9B82-4805-87CE-0049F80DBD2A}">
   <ds:schemaRefs>
     <ds:schemaRef ds:uri="http://schemas.microsoft.com/office/2006/metadata/contentType"/>
@@ -8303,20 +8480,4 @@
     <ds:schemaRef ds:uri="http://schemas.microsoft.com/internal/obd"/>
   </ds:schemaRefs>
 </ds:datastoreItem>
-</file>
-
-<file path=customXml/itemProps3.xml><?xml version="1.0" encoding="utf-8"?>
-<ds:datastoreItem xmlns:ds="http://schemas.openxmlformats.org/officeDocument/2006/customXml" ds:itemID="{C2468AB0-D4DD-490F-805C-562EE72AACC3}">
-  <ds:schemaRefs>
-    <ds:schemaRef ds:uri="http://schemas.openxmlformats.org/officeDocument/2006/bibliography"/>
-  </ds:schemaRefs>
-</ds:datastoreItem>
-</file>
-
-<file path=customXml/itemProps4.xml><?xml version="1.0" encoding="utf-8"?>
-<ds:datastoreItem xmlns:ds="http://schemas.openxmlformats.org/officeDocument/2006/customXml" ds:itemID="{DBFC4286-15F2-4880-B194-D24FCF056643}">
-  <ds:schemaRefs>
-    <ds:schemaRef ds:uri="http://schemas.microsoft.com/sharepoint/v3/contenttype/forms"/>
-  </ds:schemaRefs>
-</ds:datastoreItem>
 </file>
</xml_diff>